<commit_message>
correction in occ/location col file
</commit_message>
<xml_diff>
--- a/documentations/ReadMe_CEDE-OED-Transformation.docx
+++ b/documentations/ReadMe_CEDE-OED-Transformation.docx
@@ -80,11 +80,9 @@
       <w:r>
         <w:t xml:space="preserve">The proof of concept demonstrates effective transformation of exposure data between AIR Worldwide CEDE format and </w:t>
       </w:r>
-      <w:proofErr w:type="spellStart"/>
-      <w:r>
-        <w:t>Simplitium</w:t>
-      </w:r>
-      <w:proofErr w:type="spellEnd"/>
+      <w:r>
+        <w:t>Nasdaq</w:t>
+      </w:r>
       <w:r>
         <w:t xml:space="preserve"> OED format</w:t>
       </w:r>
@@ -151,10 +149,7 @@
         <w:ind w:firstLine="720"/>
       </w:pPr>
       <w:r>
-        <w:t>Work Completed</w:t>
-      </w:r>
-      <w:r>
-        <w:t xml:space="preserve">: Transformation of AIR CEDE to OED Files with focus on below </w:t>
+        <w:t xml:space="preserve">Work Completed: Transformation of AIR CEDE to OED Files with focus on below </w:t>
       </w:r>
     </w:p>
     <w:p>
@@ -217,16 +212,8 @@
         <w:ind w:firstLine="720"/>
       </w:pPr>
       <w:r>
-        <w:t>Work to be done: Re</w:t>
-      </w:r>
-      <w:r>
-        <w:t>verse Transformation of OED to AIR</w:t>
-      </w:r>
-    </w:p>
-    <w:p>
-      <w:pPr>
-        <w:spacing w:after="0" w:line="240" w:lineRule="auto"/>
-      </w:pPr>
+        <w:t>Work to be done: Reverse Transformation of OED to AIR</w:t>
+      </w:r>
     </w:p>
     <w:p>
       <w:pPr>
@@ -1057,19 +1044,6 @@
     </w:p>
     <w:p>
       <w:pPr>
-        <w:spacing w:after="0" w:line="240" w:lineRule="auto"/>
-        <w:ind w:left="450"/>
-      </w:pPr>
-    </w:p>
-    <w:p>
-      <w:pPr>
-        <w:rPr>
-          <w:strike/>
-        </w:rPr>
-      </w:pPr>
-    </w:p>
-    <w:p>
-      <w:pPr>
         <w:pStyle w:val="ListParagraph"/>
         <w:numPr>
           <w:ilvl w:val="0"/>
@@ -1086,7 +1060,6 @@
           <w:b/>
           <w:u w:val="single"/>
         </w:rPr>
-        <w:lastRenderedPageBreak/>
         <w:t xml:space="preserve">Project Familiarization, </w:t>
       </w:r>
       <w:r>
@@ -1113,11 +1086,9 @@
       <w:r>
         <w:t xml:space="preserve">Xceedance, </w:t>
       </w:r>
-      <w:proofErr w:type="spellStart"/>
-      <w:r>
-        <w:t>Simplitium</w:t>
-      </w:r>
-      <w:proofErr w:type="spellEnd"/>
+      <w:r>
+        <w:t>Nasdaq</w:t>
+      </w:r>
       <w:r>
         <w:t xml:space="preserve"> and</w:t>
       </w:r>
@@ -1163,13 +1134,10 @@
         <w:t xml:space="preserve">Location and Account </w:t>
       </w:r>
       <w:r>
-        <w:t>files</w:t>
-      </w:r>
-      <w:r>
-        <w:t xml:space="preserve">, </w:t>
-      </w:r>
-      <w:r>
-        <w:t xml:space="preserve"> Databases tables</w:t>
+        <w:t>files, Databases</w:t>
+      </w:r>
+      <w:r>
+        <w:t xml:space="preserve"> tables</w:t>
       </w:r>
       <w:r>
         <w:t xml:space="preserve"> schema from both AIR and OED</w:t>
@@ -1183,11 +1151,9 @@
       <w:r>
         <w:t xml:space="preserve">and existing work done by </w:t>
       </w:r>
-      <w:proofErr w:type="spellStart"/>
-      <w:r>
-        <w:t>Simplitium</w:t>
-      </w:r>
-      <w:proofErr w:type="spellEnd"/>
+      <w:r>
+        <w:t>Nasdaq</w:t>
+      </w:r>
       <w:r>
         <w:t xml:space="preserve"> and AIR on field to field mappings. </w:t>
       </w:r>
@@ -1202,7 +1168,8 @@
     </w:p>
     <w:p>
       <w:pPr>
-        <w:ind w:left="450"/>
+        <w:spacing w:after="0" w:line="240" w:lineRule="auto"/>
+        <w:ind w:left="446"/>
         <w:rPr>
           <w:rStyle w:val="Hyperlink"/>
         </w:rPr>
@@ -1218,25 +1185,14 @@
           <w:rPr>
             <w:rStyle w:val="Hyperlink"/>
           </w:rPr>
-          <w:t>App</w:t>
-        </w:r>
-        <w:r>
-          <w:rPr>
-            <w:rStyle w:val="Hyperlink"/>
-          </w:rPr>
-          <w:t>e</w:t>
-        </w:r>
-        <w:r>
-          <w:rPr>
-            <w:rStyle w:val="Hyperlink"/>
-          </w:rPr>
-          <w:t>ndix C1</w:t>
+          <w:t>Appendix C1</w:t>
         </w:r>
       </w:hyperlink>
     </w:p>
     <w:p>
       <w:pPr>
-        <w:ind w:left="450"/>
+        <w:spacing w:after="0" w:line="240" w:lineRule="auto"/>
+        <w:ind w:left="446"/>
       </w:pPr>
       <w:r>
         <w:t xml:space="preserve">For </w:t>
@@ -1255,7 +1211,8 @@
     </w:p>
     <w:p>
       <w:pPr>
-        <w:ind w:left="450"/>
+        <w:spacing w:after="0" w:line="240" w:lineRule="auto"/>
+        <w:ind w:left="446"/>
       </w:pPr>
       <w:r>
         <w:t xml:space="preserve">For final transformation specifications refer </w:t>
@@ -1285,6 +1242,7 @@
           <w:b/>
           <w:u w:val="single"/>
         </w:rPr>
+        <w:lastRenderedPageBreak/>
         <w:t>F</w:t>
       </w:r>
       <w:r>
@@ -1308,8 +1266,6 @@
         </w:rPr>
         <w:t xml:space="preserve">associated logic </w:t>
       </w:r>
-      <w:bookmarkStart w:id="0" w:name="_GoBack"/>
-      <w:bookmarkEnd w:id="0"/>
     </w:p>
     <w:p>
       <w:pPr>
@@ -1353,6 +1309,9 @@
     <w:p>
       <w:pPr>
         <w:ind w:left="450"/>
+        <w:rPr>
+          <w:rStyle w:val="Hyperlink"/>
+        </w:rPr>
       </w:pPr>
       <w:hyperlink r:id="rId6" w:history="1">
         <w:r>
@@ -1365,6 +1324,11 @@
     </w:p>
     <w:p>
       <w:pPr>
+        <w:ind w:left="450"/>
+      </w:pPr>
+    </w:p>
+    <w:p>
+      <w:pPr>
         <w:pStyle w:val="ListParagraph"/>
         <w:numPr>
           <w:ilvl w:val="0"/>
@@ -1391,11 +1355,9 @@
       <w:r>
         <w:t xml:space="preserve">Post finalization of requirements and mappings, Xceedance developer started coding work using agreed technology (JSON and Python). Incremental approach to coding was adopted. Location files were generated first followed by Account files. Code review was done simultaneously by </w:t>
       </w:r>
-      <w:proofErr w:type="spellStart"/>
-      <w:r>
-        <w:t>Simplitium</w:t>
-      </w:r>
-      <w:proofErr w:type="spellEnd"/>
+      <w:r>
+        <w:t>Nasdaq</w:t>
+      </w:r>
       <w:r>
         <w:t xml:space="preserve"> and Xceedance. Codes were organized to make it modular and flexible. </w:t>
       </w:r>
@@ -1477,16 +1439,6 @@
     </w:p>
     <w:p>
       <w:pPr>
-        <w:ind w:left="450"/>
-      </w:pPr>
-    </w:p>
-    <w:p>
-      <w:pPr>
-        <w:ind w:left="450"/>
-      </w:pPr>
-    </w:p>
-    <w:p>
-      <w:pPr>
         <w:pStyle w:val="ListParagraph"/>
         <w:numPr>
           <w:ilvl w:val="1"/>
@@ -1598,15 +1550,59 @@
           <w:b/>
           <w:u w:val="single"/>
         </w:rPr>
-        <w:t xml:space="preserve">Transformation Limitations </w:t>
+        <w:t>Transformation</w:t>
+      </w:r>
+      <w:r>
+        <w:rPr>
+          <w:b/>
+          <w:u w:val="single"/>
+        </w:rPr>
+        <w:t xml:space="preserve"> </w:t>
+      </w:r>
+      <w:r>
+        <w:rPr>
+          <w:b/>
+          <w:u w:val="single"/>
+        </w:rPr>
+        <w:t>Limitations</w:t>
+      </w:r>
+      <w:r>
+        <w:rPr>
+          <w:b/>
+          <w:u w:val="single"/>
+        </w:rPr>
+        <w:t>/</w:t>
+      </w:r>
+      <w:r>
+        <w:rPr>
+          <w:b/>
+          <w:u w:val="single"/>
+        </w:rPr>
+        <w:t>Assumptions</w:t>
+      </w:r>
+      <w:r>
+        <w:rPr>
+          <w:b/>
+          <w:u w:val="single"/>
+        </w:rPr>
+        <w:t xml:space="preserve"> </w:t>
       </w:r>
     </w:p>
     <w:p>
       <w:pPr>
         <w:ind w:left="450"/>
-      </w:pPr>
-      <w:r>
-        <w:t xml:space="preserve">There were transformation limitations due to unavailability of some </w:t>
+        <w:rPr>
+          <w:rStyle w:val="Hyperlink"/>
+        </w:rPr>
+      </w:pPr>
+      <w:r>
+        <w:t>There were transformation limitations due to</w:t>
+      </w:r>
+      <w:r>
+        <w:t xml:space="preserve"> </w:t>
+      </w:r>
+      <w:r>
+        <w:t xml:space="preserve">unavailability of some </w:t>
       </w:r>
       <w:r>
         <w:t xml:space="preserve">risk and account </w:t>
@@ -1637,51 +1633,7 @@
     </w:p>
     <w:p>
       <w:pPr>
-        <w:rPr>
-          <w:strike/>
-        </w:rPr>
-      </w:pPr>
-    </w:p>
-    <w:p>
-      <w:pPr>
-        <w:rPr>
-          <w:strike/>
-        </w:rPr>
-      </w:pPr>
-    </w:p>
-    <w:p>
-      <w:pPr>
-        <w:rPr>
-          <w:strike/>
-        </w:rPr>
-      </w:pPr>
-    </w:p>
-    <w:p>
-      <w:pPr>
-        <w:rPr>
-          <w:strike/>
-        </w:rPr>
-      </w:pPr>
-    </w:p>
-    <w:p>
-      <w:pPr>
-        <w:rPr>
-          <w:strike/>
-        </w:rPr>
-      </w:pPr>
-    </w:p>
-    <w:p>
-      <w:pPr>
-        <w:rPr>
-          <w:strike/>
-        </w:rPr>
-      </w:pPr>
-    </w:p>
-    <w:p>
-      <w:pPr>
-        <w:rPr>
-          <w:strike/>
-        </w:rPr>
+        <w:ind w:left="450"/>
       </w:pPr>
     </w:p>
     <w:p>
@@ -1723,6 +1675,7 @@
           <w:b/>
           <w:u w:val="single"/>
         </w:rPr>
+        <w:lastRenderedPageBreak/>
         <w:t xml:space="preserve">Testing, Validation and Code Review </w:t>
       </w:r>
     </w:p>
@@ -1743,10 +1696,10 @@
         <w:tblLook w:val="04A0" w:firstRow="1" w:lastRow="0" w:firstColumn="1" w:lastColumn="0" w:noHBand="0" w:noVBand="1"/>
       </w:tblPr>
       <w:tblGrid>
-        <w:gridCol w:w="631"/>
-        <w:gridCol w:w="2137"/>
-        <w:gridCol w:w="7944"/>
-        <w:gridCol w:w="2238"/>
+        <w:gridCol w:w="456"/>
+        <w:gridCol w:w="1543"/>
+        <w:gridCol w:w="5735"/>
+        <w:gridCol w:w="1616"/>
       </w:tblGrid>
       <w:tr>
         <w:tc>
@@ -1910,14 +1863,12 @@
               </w:rPr>
               <w:t xml:space="preserve"> by Xceedance/</w:t>
             </w:r>
-            <w:proofErr w:type="spellStart"/>
-            <w:r>
-              <w:rPr>
-                <w:sz w:val="20"/>
-              </w:rPr>
-              <w:t>Simplitium</w:t>
-            </w:r>
-            <w:proofErr w:type="spellEnd"/>
+            <w:r>
+              <w:rPr>
+                <w:sz w:val="20"/>
+              </w:rPr>
+              <w:t>Nasdaq</w:t>
+            </w:r>
             <w:r>
               <w:rPr>
                 <w:sz w:val="20"/>
@@ -2467,7 +2418,6 @@
               <w:rPr>
                 <w:sz w:val="20"/>
               </w:rPr>
-              <w:lastRenderedPageBreak/>
               <w:t>3</w:t>
             </w:r>
           </w:p>
@@ -2527,14 +2477,12 @@
               </w:rPr>
               <w:t xml:space="preserve">(by </w:t>
             </w:r>
-            <w:proofErr w:type="spellStart"/>
-            <w:r>
-              <w:rPr>
-                <w:sz w:val="20"/>
-              </w:rPr>
-              <w:t>Simplitium</w:t>
-            </w:r>
-            <w:proofErr w:type="spellEnd"/>
+            <w:r>
+              <w:rPr>
+                <w:sz w:val="20"/>
+              </w:rPr>
+              <w:t>Nasdaq</w:t>
+            </w:r>
             <w:r>
               <w:rPr>
                 <w:sz w:val="20"/>
@@ -2920,6 +2868,7 @@
         <w:rPr>
           <w:b/>
         </w:rPr>
+        <w:lastRenderedPageBreak/>
         <w:t>Recommendations for Future Work</w:t>
       </w:r>
     </w:p>
@@ -2947,7 +2896,13 @@
         <w:t xml:space="preserve">More Testing </w:t>
       </w:r>
       <w:r>
-        <w:t xml:space="preserve">with more test  CEDEs </w:t>
+        <w:t xml:space="preserve">with more </w:t>
+      </w:r>
+      <w:r>
+        <w:t>test CEDEs</w:t>
+      </w:r>
+      <w:r>
+        <w:t xml:space="preserve"> </w:t>
       </w:r>
       <w:r>
         <w:t xml:space="preserve">is recommended </w:t>
@@ -2968,6 +2923,19 @@
     <w:p/>
     <w:p/>
     <w:p/>
+    <w:p/>
+    <w:p/>
+    <w:p/>
+    <w:p/>
+    <w:p/>
+    <w:p/>
+    <w:p/>
+    <w:p/>
+    <w:p/>
+    <w:p/>
+    <w:p/>
+    <w:p/>
+    <w:p/>
     <w:p>
       <w:pPr>
         <w:pStyle w:val="Heading1"/>
@@ -2976,18 +2944,19 @@
           <w:sz w:val="28"/>
         </w:rPr>
       </w:pPr>
-      <w:bookmarkStart w:id="1" w:name="_Appendix_C1:"/>
-      <w:bookmarkStart w:id="2" w:name="_Hlt14689432"/>
-      <w:bookmarkEnd w:id="1"/>
+      <w:bookmarkStart w:id="0" w:name="_Appendix_C1:"/>
+      <w:bookmarkStart w:id="1" w:name="_Hlt14689432"/>
+      <w:bookmarkEnd w:id="0"/>
       <w:r>
         <w:rPr>
           <w:b/>
           <w:sz w:val="28"/>
           <w:u w:val="single"/>
         </w:rPr>
+        <w:lastRenderedPageBreak/>
         <w:t>Appendix C1</w:t>
       </w:r>
-      <w:bookmarkEnd w:id="2"/>
+      <w:bookmarkEnd w:id="1"/>
       <w:r>
         <w:rPr>
           <w:b/>
@@ -3007,7 +2976,25 @@
           <w:rPr>
             <w:rStyle w:val="Hyperlink"/>
           </w:rPr>
-          <w:t>https://github.com/Simplitium/OED</w:t>
+          <w:t>https://github.com</w:t>
+        </w:r>
+        <w:r>
+          <w:rPr>
+            <w:rStyle w:val="Hyperlink"/>
+          </w:rPr>
+          <w:t>/</w:t>
+        </w:r>
+        <w:r>
+          <w:rPr>
+            <w:rStyle w:val="Hyperlink"/>
+          </w:rPr>
+          <w:t>Simplitium</w:t>
+        </w:r>
+        <w:r>
+          <w:rPr>
+            <w:rStyle w:val="Hyperlink"/>
+          </w:rPr>
+          <w:t>/OED</w:t>
         </w:r>
       </w:hyperlink>
     </w:p>
@@ -3120,14 +3107,91 @@
     </w:p>
     <w:p>
       <w:pPr>
+        <w:rPr>
+          <w:u w:val="single"/>
+        </w:rPr>
+      </w:pPr>
+    </w:p>
+    <w:p>
+      <w:pPr>
+        <w:rPr>
+          <w:u w:val="single"/>
+        </w:rPr>
+      </w:pPr>
+    </w:p>
+    <w:p>
+      <w:pPr>
+        <w:rPr>
+          <w:u w:val="single"/>
+        </w:rPr>
+      </w:pPr>
+    </w:p>
+    <w:p>
+      <w:pPr>
+        <w:rPr>
+          <w:u w:val="single"/>
+        </w:rPr>
+      </w:pPr>
+    </w:p>
+    <w:p>
+      <w:pPr>
+        <w:rPr>
+          <w:u w:val="single"/>
+        </w:rPr>
+      </w:pPr>
+    </w:p>
+    <w:p>
+      <w:pPr>
+        <w:rPr>
+          <w:u w:val="single"/>
+        </w:rPr>
+      </w:pPr>
+    </w:p>
+    <w:p>
+      <w:pPr>
+        <w:rPr>
+          <w:u w:val="single"/>
+        </w:rPr>
+      </w:pPr>
+    </w:p>
+    <w:p>
+      <w:pPr>
+        <w:rPr>
+          <w:u w:val="single"/>
+        </w:rPr>
+      </w:pPr>
+    </w:p>
+    <w:p>
+      <w:pPr>
+        <w:rPr>
+          <w:u w:val="single"/>
+        </w:rPr>
+      </w:pPr>
+    </w:p>
+    <w:p>
+      <w:pPr>
+        <w:rPr>
+          <w:u w:val="single"/>
+        </w:rPr>
+      </w:pPr>
+    </w:p>
+    <w:p>
+      <w:pPr>
+        <w:rPr>
+          <w:u w:val="single"/>
+        </w:rPr>
+      </w:pPr>
+    </w:p>
+    <w:p>
+      <w:pPr>
         <w:pStyle w:val="Heading1"/>
         <w:rPr>
           <w:b/>
           <w:sz w:val="28"/>
         </w:rPr>
       </w:pPr>
-      <w:bookmarkStart w:id="3" w:name="_Appendix_C2:"/>
-      <w:bookmarkEnd w:id="3"/>
+      <w:bookmarkStart w:id="2" w:name="_Appendix_C2:"/>
+      <w:bookmarkEnd w:id="2"/>
       <w:r>
         <w:rPr>
           <w:b/>
@@ -3187,7 +3251,15 @@
         <w:spacing w:after="0" w:line="240" w:lineRule="auto"/>
       </w:pPr>
       <w:r>
-        <w:t xml:space="preserve">Ben Hayes , OASIS </w:t>
+        <w:t xml:space="preserve">Ben </w:t>
+      </w:r>
+      <w:proofErr w:type="gramStart"/>
+      <w:r>
+        <w:t>Hayes ,</w:t>
+      </w:r>
+      <w:proofErr w:type="gramEnd"/>
+      <w:r>
+        <w:t xml:space="preserve"> OASIS</w:t>
       </w:r>
     </w:p>
     <w:p>
@@ -3201,6 +3273,38 @@
     <w:p>
       <w:pPr>
         <w:spacing w:after="0" w:line="240" w:lineRule="auto"/>
+        <w:rPr>
+          <w:rFonts w:ascii="Calibri" w:eastAsia="Times New Roman" w:hAnsi="Calibri" w:cs="Calibri"/>
+          <w:color w:val="000000"/>
+        </w:rPr>
+      </w:pPr>
+      <w:r>
+        <w:rPr>
+          <w:rFonts w:ascii="Calibri" w:eastAsia="Times New Roman" w:hAnsi="Calibri" w:cs="Calibri"/>
+          <w:color w:val="000000"/>
+        </w:rPr>
+        <w:t xml:space="preserve">Graham </w:t>
+      </w:r>
+      <w:proofErr w:type="gramStart"/>
+      <w:r>
+        <w:rPr>
+          <w:rFonts w:ascii="Calibri" w:eastAsia="Times New Roman" w:hAnsi="Calibri" w:cs="Calibri"/>
+          <w:color w:val="000000"/>
+        </w:rPr>
+        <w:t>Pickard ,</w:t>
+      </w:r>
+      <w:proofErr w:type="gramEnd"/>
+      <w:r>
+        <w:rPr>
+          <w:rFonts w:ascii="Calibri" w:eastAsia="Times New Roman" w:hAnsi="Calibri" w:cs="Calibri"/>
+          <w:color w:val="000000"/>
+        </w:rPr>
+        <w:t xml:space="preserve"> Sequel</w:t>
+      </w:r>
+    </w:p>
+    <w:p>
+      <w:pPr>
+        <w:spacing w:after="0" w:line="240" w:lineRule="auto"/>
       </w:pPr>
       <w:r>
         <w:t>Jakir Patel, SCOR</w:t>
@@ -3229,9 +3333,20 @@
       <w:r>
         <w:t xml:space="preserve">Matt Jones, </w:t>
       </w:r>
+      <w:r>
+        <w:t>Nasdaq</w:t>
+      </w:r>
+    </w:p>
+    <w:p>
+      <w:pPr>
+        <w:spacing w:after="0" w:line="240" w:lineRule="auto"/>
+      </w:pPr>
+      <w:r>
+        <w:t xml:space="preserve">Ben Dryland, </w:t>
+      </w:r>
       <w:proofErr w:type="spellStart"/>
       <w:r>
-        <w:t>Simplitium</w:t>
+        <w:t>Ebix</w:t>
       </w:r>
       <w:proofErr w:type="spellEnd"/>
     </w:p>
@@ -3240,7 +3355,7 @@
         <w:spacing w:after="0" w:line="240" w:lineRule="auto"/>
       </w:pPr>
       <w:r>
-        <w:t xml:space="preserve">Ben Dryland, </w:t>
+        <w:t xml:space="preserve">Guy Williams, </w:t>
       </w:r>
       <w:proofErr w:type="spellStart"/>
       <w:r>
@@ -3251,15 +3366,18 @@
     <w:p>
       <w:pPr>
         <w:spacing w:after="0" w:line="240" w:lineRule="auto"/>
-      </w:pPr>
-      <w:r>
-        <w:t xml:space="preserve">Guy Williams, </w:t>
-      </w:r>
-      <w:proofErr w:type="spellStart"/>
-      <w:r>
-        <w:t>Ebix</w:t>
-      </w:r>
-      <w:proofErr w:type="spellEnd"/>
+        <w:rPr>
+          <w:rFonts w:ascii="Calibri" w:eastAsia="Times New Roman" w:hAnsi="Calibri" w:cs="Calibri"/>
+          <w:color w:val="000000"/>
+        </w:rPr>
+      </w:pPr>
+      <w:r>
+        <w:rPr>
+          <w:rFonts w:ascii="Calibri" w:eastAsia="Times New Roman" w:hAnsi="Calibri" w:cs="Calibri"/>
+          <w:color w:val="000000"/>
+        </w:rPr>
+        <w:t xml:space="preserve">James Havard, Ascot </w:t>
+      </w:r>
     </w:p>
     <w:p>
       <w:pPr>
@@ -3311,7 +3429,15 @@
         <w:spacing w:after="0" w:line="240" w:lineRule="auto"/>
       </w:pPr>
       <w:r>
-        <w:t>Pigott, David , AIR Worldwide</w:t>
+        <w:t xml:space="preserve">Pigott, </w:t>
+      </w:r>
+      <w:proofErr w:type="gramStart"/>
+      <w:r>
+        <w:t>David ,</w:t>
+      </w:r>
+      <w:proofErr w:type="gramEnd"/>
+      <w:r>
+        <w:t xml:space="preserve"> AIR Worldwide</w:t>
       </w:r>
     </w:p>
     <w:p>
@@ -3329,11 +3455,9 @@
       <w:r>
         <w:t xml:space="preserve">Aiste Kalinauskaite, </w:t>
       </w:r>
-      <w:proofErr w:type="spellStart"/>
-      <w:r>
-        <w:t>Simplitium</w:t>
-      </w:r>
-      <w:proofErr w:type="spellEnd"/>
+      <w:r>
+        <w:t>Nasdaq</w:t>
+      </w:r>
     </w:p>
     <w:p>
       <w:pPr>
@@ -3358,7 +3482,15 @@
         <w:spacing w:after="0" w:line="240" w:lineRule="auto"/>
       </w:pPr>
       <w:r>
-        <w:t>Claire Souch , RMSG</w:t>
+        <w:t xml:space="preserve">Claire </w:t>
+      </w:r>
+      <w:proofErr w:type="gramStart"/>
+      <w:r>
+        <w:t>Souch ,</w:t>
+      </w:r>
+      <w:proofErr w:type="gramEnd"/>
+      <w:r>
+        <w:t xml:space="preserve"> RMSG</w:t>
       </w:r>
     </w:p>
     <w:p>
@@ -3368,6 +3500,41 @@
       <w:r>
         <w:t>Stuart Fraser, Disaster Risk Consultant</w:t>
       </w:r>
+    </w:p>
+    <w:p>
+      <w:pPr>
+        <w:rPr>
+          <w:u w:val="single"/>
+        </w:rPr>
+      </w:pPr>
+    </w:p>
+    <w:p>
+      <w:pPr>
+        <w:rPr>
+          <w:u w:val="single"/>
+        </w:rPr>
+      </w:pPr>
+    </w:p>
+    <w:p>
+      <w:pPr>
+        <w:rPr>
+          <w:u w:val="single"/>
+        </w:rPr>
+      </w:pPr>
+    </w:p>
+    <w:p>
+      <w:pPr>
+        <w:rPr>
+          <w:u w:val="single"/>
+        </w:rPr>
+      </w:pPr>
+    </w:p>
+    <w:p>
+      <w:pPr>
+        <w:rPr>
+          <w:u w:val="single"/>
+        </w:rPr>
+      </w:pPr>
     </w:p>
     <w:p>
       <w:pPr>
@@ -3420,8 +3587,8 @@
           <w:u w:val="single"/>
         </w:rPr>
       </w:pPr>
-      <w:bookmarkStart w:id="4" w:name="_Appendix_G1:"/>
-      <w:bookmarkEnd w:id="4"/>
+      <w:bookmarkStart w:id="3" w:name="_Appendix_G1:"/>
+      <w:bookmarkEnd w:id="3"/>
       <w:r>
         <w:rPr>
           <w:b/>
@@ -3458,7 +3625,10 @@
     </w:p>
     <w:p>
       <w:r>
-        <w:t xml:space="preserve">Limitations to </w:t>
+        <w:t xml:space="preserve">Limitations </w:t>
+      </w:r>
+      <w:r>
+        <w:t xml:space="preserve">of </w:t>
       </w:r>
       <w:r>
         <w:t xml:space="preserve">current CEDE&gt;OED Files </w:t>
@@ -3765,7 +3935,33 @@
         <w:rPr>
           <w:i/>
         </w:rPr>
-        <w:t>FloorOfInterest, WaterHeater, SealOfApproval, ISValue, RoofHailImpactResistance, WallType, GlassPercent, TransitionInSRC, ColdFormedTube, ColumnBasement, LargeMissile, AdjacentBuildingHeight, DefensibleSpace, FirewiseCommunityParticipation,Welding Detail</w:t>
+        <w:t xml:space="preserve">FloorOfInterest, WaterHeater, SealOfApproval, ISValue, RoofHailImpactResistance, WallType, GlassPercent, TransitionInSRC, ColdFormedTube, ColumnBasement, LargeMissile, AdjacentBuildingHeight, DefensibleSpace, </w:t>
+      </w:r>
+      <w:proofErr w:type="spellStart"/>
+      <w:r>
+        <w:rPr>
+          <w:i/>
+        </w:rPr>
+        <w:t>FirewiseCommunityParticipation</w:t>
+      </w:r>
+      <w:proofErr w:type="spellEnd"/>
+      <w:r>
+        <w:rPr>
+          <w:i/>
+        </w:rPr>
+        <w:t>,</w:t>
+      </w:r>
+      <w:r>
+        <w:rPr>
+          <w:i/>
+        </w:rPr>
+        <w:t xml:space="preserve"> </w:t>
+      </w:r>
+      <w:r>
+        <w:rPr>
+          <w:i/>
+        </w:rPr>
+        <w:t>Welding Detail</w:t>
       </w:r>
       <w:r>
         <w:t>.</w:t>
@@ -4089,8 +4285,13 @@
         <w:t>Condition Priority</w:t>
       </w:r>
       <w:r>
-        <w:t xml:space="preserve"> field set to ‘1’in OED as CEDE supports only one sublimit per location-peril..</w:t>
-      </w:r>
+        <w:t xml:space="preserve"> field set to ‘1’in OED as CEDE supports only one sublimit per location-</w:t>
+      </w:r>
+      <w:proofErr w:type="gramStart"/>
+      <w:r>
+        <w:t>peril..</w:t>
+      </w:r>
+      <w:proofErr w:type="gramEnd"/>
     </w:p>
     <w:p>
       <w:pPr>
@@ -4112,13 +4313,1700 @@
     </w:p>
     <w:p>
       <w:pPr>
+        <w:pStyle w:val="ListParagraph"/>
+        <w:numPr>
+          <w:ilvl w:val="0"/>
+          <w:numId w:val="17"/>
+        </w:numPr>
         <w:rPr>
           <w:u w:val="single"/>
         </w:rPr>
       </w:pPr>
-    </w:p>
+      <w:r>
+        <w:t>Country Name is CEDE could not be transformed due to unavailability of a field</w:t>
+      </w:r>
+      <w:r>
+        <w:t xml:space="preserve"> in OED.</w:t>
+      </w:r>
+    </w:p>
+    <w:p>
+      <w:pPr>
+        <w:pStyle w:val="ListParagraph"/>
+        <w:numPr>
+          <w:ilvl w:val="0"/>
+          <w:numId w:val="17"/>
+        </w:numPr>
+        <w:rPr>
+          <w:u w:val="single"/>
+        </w:rPr>
+      </w:pPr>
+      <w:r>
+        <w:lastRenderedPageBreak/>
+        <w:t xml:space="preserve">No validation done for information </w:t>
+      </w:r>
+      <w:r>
+        <w:t xml:space="preserve">contained </w:t>
+      </w:r>
+      <w:r>
+        <w:t>in the CEDE</w:t>
+      </w:r>
+      <w:r>
+        <w:t xml:space="preserve">. </w:t>
+      </w:r>
+    </w:p>
+    <w:p>
+      <w:pPr>
+        <w:pStyle w:val="ListParagraph"/>
+        <w:numPr>
+          <w:ilvl w:val="0"/>
+          <w:numId w:val="17"/>
+        </w:numPr>
+      </w:pPr>
+      <w:r>
+        <w:t>Couple of flexibles</w:t>
+      </w:r>
+      <w:r>
+        <w:t xml:space="preserve"> </w:t>
+      </w:r>
+      <w:proofErr w:type="spellStart"/>
+      <w:r>
+        <w:t>Geoscheme</w:t>
+      </w:r>
+      <w:proofErr w:type="spellEnd"/>
+      <w:r>
+        <w:t xml:space="preserve"> fieldnames have been hardcoded e.g. XSUBA, XSUBA2 (no country wise variation) – it is not user driven now. To </w:t>
+      </w:r>
+      <w:r>
+        <w:t>exactly</w:t>
+      </w:r>
+      <w:r>
+        <w:t xml:space="preserve"> translate area codes from CEDE area code definition need to be known across modeled countries</w:t>
+      </w:r>
+      <w:r>
+        <w:t xml:space="preserve"> in both OED and CEDE e.g. </w:t>
+      </w:r>
+      <w:proofErr w:type="spellStart"/>
+      <w:r>
+        <w:t>PostalCode</w:t>
+      </w:r>
+      <w:proofErr w:type="spellEnd"/>
+      <w:r>
+        <w:t xml:space="preserve"> should store which information for which country.</w:t>
+      </w:r>
+    </w:p>
+    <w:p>
+      <w:pPr>
+        <w:pStyle w:val="ListParagraph"/>
+        <w:numPr>
+          <w:ilvl w:val="0"/>
+          <w:numId w:val="17"/>
+        </w:numPr>
+      </w:pPr>
+      <w:r>
+        <w:t xml:space="preserve">For transferring </w:t>
+      </w:r>
+      <w:proofErr w:type="spellStart"/>
+      <w:r>
+        <w:t>Geomatch</w:t>
+      </w:r>
+      <w:proofErr w:type="spellEnd"/>
+      <w:r>
+        <w:t xml:space="preserve"> level, only ‘</w:t>
+      </w:r>
+      <w:proofErr w:type="spellStart"/>
+      <w:r>
+        <w:t>GeoMatchLevelCode</w:t>
+      </w:r>
+      <w:proofErr w:type="spellEnd"/>
+      <w:r>
+        <w:t>’ field has been utilized, ‘</w:t>
+      </w:r>
+      <w:proofErr w:type="spellStart"/>
+      <w:r>
+        <w:t>Enha</w:t>
+      </w:r>
+      <w:r>
+        <w:t>n</w:t>
+      </w:r>
+      <w:r>
+        <w:t>cedGeoMatchLevelCode</w:t>
+      </w:r>
+      <w:proofErr w:type="spellEnd"/>
+      <w:r>
+        <w:t>’ has not been utilized</w:t>
+      </w:r>
+    </w:p>
+    <w:p>
+      <w:pPr>
+        <w:pStyle w:val="ListParagraph"/>
+        <w:numPr>
+          <w:ilvl w:val="0"/>
+          <w:numId w:val="17"/>
+        </w:numPr>
+      </w:pPr>
+      <w:r>
+        <w:t>Area Code and Area Name has been taken as is from CEDE</w:t>
+      </w:r>
+      <w:r>
+        <w:t xml:space="preserve">, did not use </w:t>
+      </w:r>
+      <w:r>
+        <w:t xml:space="preserve">OED </w:t>
+      </w:r>
+      <w:proofErr w:type="spellStart"/>
+      <w:r>
+        <w:t>AreaCode</w:t>
+      </w:r>
+      <w:proofErr w:type="spellEnd"/>
+      <w:r>
+        <w:t xml:space="preserve"> values table, as </w:t>
+      </w:r>
+      <w:r>
+        <w:t xml:space="preserve">OED table was </w:t>
+      </w:r>
+      <w:r>
+        <w:t>seen to be the same as Area Code and Area Names of AIR.</w:t>
+      </w:r>
+    </w:p>
+    <w:p>
+      <w:pPr>
+        <w:pStyle w:val="ListParagraph"/>
+        <w:numPr>
+          <w:ilvl w:val="0"/>
+          <w:numId w:val="17"/>
+        </w:numPr>
+      </w:pPr>
+      <w:r>
+        <w:t>No equivalent mapping was available in AIR for OED Constructions: “Automobile Personal and Automobile Dealers”</w:t>
+      </w:r>
+    </w:p>
+    <w:p>
+      <w:pPr>
+        <w:pStyle w:val="ListParagraph"/>
+        <w:numPr>
+          <w:ilvl w:val="0"/>
+          <w:numId w:val="17"/>
+        </w:numPr>
+      </w:pPr>
+      <w:r>
+        <w:t>Similarly, no equivalent mapping was available in AIR for around 39 OED Occupancy codes as below:</w:t>
+      </w:r>
+    </w:p>
+    <w:tbl>
+      <w:tblPr>
+        <w:tblW w:w="6880" w:type="dxa"/>
+        <w:tblLook w:val="04A0" w:firstRow="1" w:lastRow="0" w:firstColumn="1" w:lastColumn="0" w:noHBand="0" w:noVBand="1"/>
+      </w:tblPr>
+      <w:tblGrid>
+        <w:gridCol w:w="6880"/>
+      </w:tblGrid>
+      <w:tr>
+        <w:trPr>
+          <w:trHeight w:val="300"/>
+        </w:trPr>
+        <w:tc>
+          <w:tcPr>
+            <w:tcW w:w="6880" w:type="dxa"/>
+            <w:tcBorders>
+              <w:top w:val="nil"/>
+              <w:left w:val="nil"/>
+              <w:bottom w:val="nil"/>
+              <w:right w:val="nil"/>
+            </w:tcBorders>
+            <w:shd w:val="clear" w:color="auto" w:fill="auto"/>
+            <w:vAlign w:val="center"/>
+            <w:hideMark/>
+          </w:tcPr>
+          <w:p>
+            <w:pPr>
+              <w:spacing w:after="0" w:line="240" w:lineRule="auto"/>
+              <w:rPr>
+                <w:rFonts w:ascii="Calibri" w:eastAsia="Times New Roman" w:hAnsi="Calibri" w:cs="Times New Roman"/>
+                <w:color w:val="000000"/>
+              </w:rPr>
+            </w:pPr>
+            <w:r>
+              <w:rPr>
+                <w:rFonts w:ascii="Calibri" w:eastAsia="Times New Roman" w:hAnsi="Calibri" w:cs="Times New Roman"/>
+                <w:color w:val="000000"/>
+              </w:rPr>
+              <w:t>Commercial, Hospital</w:t>
+            </w:r>
+          </w:p>
+        </w:tc>
+      </w:tr>
+      <w:tr>
+        <w:trPr>
+          <w:trHeight w:val="300"/>
+        </w:trPr>
+        <w:tc>
+          <w:tcPr>
+            <w:tcW w:w="6880" w:type="dxa"/>
+            <w:tcBorders>
+              <w:top w:val="nil"/>
+              <w:left w:val="nil"/>
+              <w:bottom w:val="nil"/>
+              <w:right w:val="nil"/>
+            </w:tcBorders>
+            <w:shd w:val="clear" w:color="auto" w:fill="auto"/>
+            <w:vAlign w:val="center"/>
+            <w:hideMark/>
+          </w:tcPr>
+          <w:p>
+            <w:pPr>
+              <w:spacing w:after="0" w:line="240" w:lineRule="auto"/>
+              <w:rPr>
+                <w:rFonts w:ascii="Calibri" w:eastAsia="Times New Roman" w:hAnsi="Calibri" w:cs="Times New Roman"/>
+                <w:color w:val="000000"/>
+              </w:rPr>
+            </w:pPr>
+            <w:r>
+              <w:rPr>
+                <w:rFonts w:ascii="Calibri" w:eastAsia="Times New Roman" w:hAnsi="Calibri" w:cs="Times New Roman"/>
+                <w:color w:val="000000"/>
+              </w:rPr>
+              <w:t>Commercial, Nursing Home</w:t>
+            </w:r>
+            <w:bookmarkStart w:id="4" w:name="_GoBack"/>
+            <w:bookmarkEnd w:id="4"/>
+          </w:p>
+        </w:tc>
+      </w:tr>
+      <w:tr>
+        <w:trPr>
+          <w:trHeight w:val="300"/>
+        </w:trPr>
+        <w:tc>
+          <w:tcPr>
+            <w:tcW w:w="6880" w:type="dxa"/>
+            <w:tcBorders>
+              <w:top w:val="nil"/>
+              <w:left w:val="nil"/>
+              <w:bottom w:val="nil"/>
+              <w:right w:val="nil"/>
+            </w:tcBorders>
+            <w:shd w:val="clear" w:color="auto" w:fill="auto"/>
+            <w:vAlign w:val="center"/>
+            <w:hideMark/>
+          </w:tcPr>
+          <w:p>
+            <w:pPr>
+              <w:spacing w:after="0" w:line="240" w:lineRule="auto"/>
+              <w:rPr>
+                <w:rFonts w:ascii="Calibri" w:eastAsia="Times New Roman" w:hAnsi="Calibri" w:cs="Times New Roman"/>
+                <w:color w:val="000000"/>
+              </w:rPr>
+            </w:pPr>
+            <w:r>
+              <w:rPr>
+                <w:rFonts w:ascii="Calibri" w:eastAsia="Times New Roman" w:hAnsi="Calibri" w:cs="Times New Roman"/>
+                <w:color w:val="000000"/>
+              </w:rPr>
+              <w:t>Commercial, Amusement park</w:t>
+            </w:r>
+          </w:p>
+        </w:tc>
+      </w:tr>
+      <w:tr>
+        <w:trPr>
+          <w:trHeight w:val="300"/>
+        </w:trPr>
+        <w:tc>
+          <w:tcPr>
+            <w:tcW w:w="6880" w:type="dxa"/>
+            <w:tcBorders>
+              <w:top w:val="nil"/>
+              <w:left w:val="nil"/>
+              <w:bottom w:val="nil"/>
+              <w:right w:val="nil"/>
+            </w:tcBorders>
+            <w:shd w:val="clear" w:color="auto" w:fill="auto"/>
+            <w:vAlign w:val="center"/>
+            <w:hideMark/>
+          </w:tcPr>
+          <w:p>
+            <w:pPr>
+              <w:spacing w:after="0" w:line="240" w:lineRule="auto"/>
+              <w:rPr>
+                <w:rFonts w:ascii="Calibri" w:eastAsia="Times New Roman" w:hAnsi="Calibri" w:cs="Times New Roman"/>
+                <w:color w:val="000000"/>
+              </w:rPr>
+            </w:pPr>
+            <w:r>
+              <w:rPr>
+                <w:rFonts w:ascii="Calibri" w:eastAsia="Times New Roman" w:hAnsi="Calibri" w:cs="Times New Roman"/>
+                <w:color w:val="000000"/>
+              </w:rPr>
+              <w:t>Commercial, Cinema, concert hall, theatre</w:t>
+            </w:r>
+          </w:p>
+        </w:tc>
+      </w:tr>
+      <w:tr>
+        <w:trPr>
+          <w:trHeight w:val="300"/>
+        </w:trPr>
+        <w:tc>
+          <w:tcPr>
+            <w:tcW w:w="6880" w:type="dxa"/>
+            <w:tcBorders>
+              <w:top w:val="nil"/>
+              <w:left w:val="nil"/>
+              <w:bottom w:val="nil"/>
+              <w:right w:val="nil"/>
+            </w:tcBorders>
+            <w:shd w:val="clear" w:color="auto" w:fill="auto"/>
+            <w:vAlign w:val="center"/>
+            <w:hideMark/>
+          </w:tcPr>
+          <w:p>
+            <w:pPr>
+              <w:spacing w:after="0" w:line="240" w:lineRule="auto"/>
+              <w:rPr>
+                <w:rFonts w:ascii="Calibri" w:eastAsia="Times New Roman" w:hAnsi="Calibri" w:cs="Times New Roman"/>
+                <w:color w:val="000000"/>
+              </w:rPr>
+            </w:pPr>
+            <w:r>
+              <w:rPr>
+                <w:rFonts w:ascii="Calibri" w:eastAsia="Times New Roman" w:hAnsi="Calibri" w:cs="Times New Roman"/>
+                <w:color w:val="000000"/>
+              </w:rPr>
+              <w:t>Commercial, Stadium, arena</w:t>
+            </w:r>
+          </w:p>
+        </w:tc>
+      </w:tr>
+      <w:tr>
+        <w:trPr>
+          <w:trHeight w:val="300"/>
+        </w:trPr>
+        <w:tc>
+          <w:tcPr>
+            <w:tcW w:w="6880" w:type="dxa"/>
+            <w:tcBorders>
+              <w:top w:val="nil"/>
+              <w:left w:val="nil"/>
+              <w:bottom w:val="nil"/>
+              <w:right w:val="nil"/>
+            </w:tcBorders>
+            <w:shd w:val="clear" w:color="auto" w:fill="auto"/>
+            <w:vAlign w:val="center"/>
+            <w:hideMark/>
+          </w:tcPr>
+          <w:p>
+            <w:pPr>
+              <w:spacing w:after="0" w:line="240" w:lineRule="auto"/>
+              <w:rPr>
+                <w:rFonts w:ascii="Calibri" w:eastAsia="Times New Roman" w:hAnsi="Calibri" w:cs="Times New Roman"/>
+                <w:color w:val="000000"/>
+              </w:rPr>
+            </w:pPr>
+            <w:r>
+              <w:rPr>
+                <w:rFonts w:ascii="Calibri" w:eastAsia="Times New Roman" w:hAnsi="Calibri" w:cs="Times New Roman"/>
+                <w:color w:val="000000"/>
+              </w:rPr>
+              <w:t>Commercial, Temporary exhibition facility or circus</w:t>
+            </w:r>
+          </w:p>
+        </w:tc>
+      </w:tr>
+      <w:tr>
+        <w:trPr>
+          <w:trHeight w:val="300"/>
+        </w:trPr>
+        <w:tc>
+          <w:tcPr>
+            <w:tcW w:w="6880" w:type="dxa"/>
+            <w:tcBorders>
+              <w:top w:val="nil"/>
+              <w:left w:val="nil"/>
+              <w:bottom w:val="nil"/>
+              <w:right w:val="nil"/>
+            </w:tcBorders>
+            <w:shd w:val="clear" w:color="auto" w:fill="auto"/>
+            <w:vAlign w:val="center"/>
+            <w:hideMark/>
+          </w:tcPr>
+          <w:p>
+            <w:pPr>
+              <w:spacing w:after="0" w:line="240" w:lineRule="auto"/>
+              <w:rPr>
+                <w:rFonts w:ascii="Calibri" w:eastAsia="Times New Roman" w:hAnsi="Calibri" w:cs="Times New Roman"/>
+                <w:color w:val="000000"/>
+              </w:rPr>
+            </w:pPr>
+            <w:r>
+              <w:rPr>
+                <w:rFonts w:ascii="Calibri" w:eastAsia="Times New Roman" w:hAnsi="Calibri" w:cs="Times New Roman"/>
+                <w:color w:val="000000"/>
+              </w:rPr>
+              <w:t>Commercial, Hotel - Small &amp; Medium</w:t>
+            </w:r>
+          </w:p>
+        </w:tc>
+      </w:tr>
+      <w:tr>
+        <w:trPr>
+          <w:trHeight w:val="300"/>
+        </w:trPr>
+        <w:tc>
+          <w:tcPr>
+            <w:tcW w:w="6880" w:type="dxa"/>
+            <w:tcBorders>
+              <w:top w:val="nil"/>
+              <w:left w:val="nil"/>
+              <w:bottom w:val="nil"/>
+              <w:right w:val="nil"/>
+            </w:tcBorders>
+            <w:shd w:val="clear" w:color="auto" w:fill="auto"/>
+            <w:vAlign w:val="center"/>
+            <w:hideMark/>
+          </w:tcPr>
+          <w:p>
+            <w:pPr>
+              <w:spacing w:after="0" w:line="240" w:lineRule="auto"/>
+              <w:rPr>
+                <w:rFonts w:ascii="Calibri" w:eastAsia="Times New Roman" w:hAnsi="Calibri" w:cs="Times New Roman"/>
+                <w:color w:val="000000"/>
+              </w:rPr>
+            </w:pPr>
+            <w:r>
+              <w:rPr>
+                <w:rFonts w:ascii="Calibri" w:eastAsia="Times New Roman" w:hAnsi="Calibri" w:cs="Times New Roman"/>
+                <w:color w:val="000000"/>
+              </w:rPr>
+              <w:t>Commercial, Hotel - Large</w:t>
+            </w:r>
+          </w:p>
+        </w:tc>
+      </w:tr>
+      <w:tr>
+        <w:trPr>
+          <w:trHeight w:val="300"/>
+        </w:trPr>
+        <w:tc>
+          <w:tcPr>
+            <w:tcW w:w="6880" w:type="dxa"/>
+            <w:tcBorders>
+              <w:top w:val="nil"/>
+              <w:left w:val="nil"/>
+              <w:bottom w:val="nil"/>
+              <w:right w:val="nil"/>
+            </w:tcBorders>
+            <w:shd w:val="clear" w:color="auto" w:fill="auto"/>
+            <w:vAlign w:val="center"/>
+            <w:hideMark/>
+          </w:tcPr>
+          <w:p>
+            <w:pPr>
+              <w:spacing w:after="0" w:line="240" w:lineRule="auto"/>
+              <w:rPr>
+                <w:rFonts w:ascii="Calibri" w:eastAsia="Times New Roman" w:hAnsi="Calibri" w:cs="Times New Roman"/>
+                <w:color w:val="000000"/>
+              </w:rPr>
+            </w:pPr>
+            <w:r>
+              <w:rPr>
+                <w:rFonts w:ascii="Calibri" w:eastAsia="Times New Roman" w:hAnsi="Calibri" w:cs="Times New Roman"/>
+                <w:color w:val="000000"/>
+              </w:rPr>
+              <w:t>Commercial, Casino</w:t>
+            </w:r>
+          </w:p>
+        </w:tc>
+      </w:tr>
+      <w:tr>
+        <w:trPr>
+          <w:trHeight w:val="300"/>
+        </w:trPr>
+        <w:tc>
+          <w:tcPr>
+            <w:tcW w:w="6880" w:type="dxa"/>
+            <w:tcBorders>
+              <w:top w:val="nil"/>
+              <w:left w:val="nil"/>
+              <w:bottom w:val="nil"/>
+              <w:right w:val="nil"/>
+            </w:tcBorders>
+            <w:shd w:val="clear" w:color="auto" w:fill="auto"/>
+            <w:vAlign w:val="center"/>
+            <w:hideMark/>
+          </w:tcPr>
+          <w:p>
+            <w:pPr>
+              <w:spacing w:after="0" w:line="240" w:lineRule="auto"/>
+              <w:rPr>
+                <w:rFonts w:ascii="Calibri" w:eastAsia="Times New Roman" w:hAnsi="Calibri" w:cs="Times New Roman"/>
+                <w:color w:val="000000"/>
+              </w:rPr>
+            </w:pPr>
+            <w:r>
+              <w:rPr>
+                <w:rFonts w:ascii="Calibri" w:eastAsia="Times New Roman" w:hAnsi="Calibri" w:cs="Times New Roman"/>
+                <w:color w:val="000000"/>
+              </w:rPr>
+              <w:t>Commercial, Floating Casino</w:t>
+            </w:r>
+          </w:p>
+        </w:tc>
+      </w:tr>
+      <w:tr>
+        <w:trPr>
+          <w:trHeight w:val="300"/>
+        </w:trPr>
+        <w:tc>
+          <w:tcPr>
+            <w:tcW w:w="6880" w:type="dxa"/>
+            <w:tcBorders>
+              <w:top w:val="nil"/>
+              <w:left w:val="nil"/>
+              <w:bottom w:val="nil"/>
+              <w:right w:val="nil"/>
+            </w:tcBorders>
+            <w:shd w:val="clear" w:color="auto" w:fill="auto"/>
+            <w:vAlign w:val="center"/>
+            <w:hideMark/>
+          </w:tcPr>
+          <w:p>
+            <w:pPr>
+              <w:spacing w:after="0" w:line="240" w:lineRule="auto"/>
+              <w:rPr>
+                <w:rFonts w:ascii="Calibri" w:eastAsia="Times New Roman" w:hAnsi="Calibri" w:cs="Times New Roman"/>
+                <w:color w:val="000000"/>
+              </w:rPr>
+            </w:pPr>
+            <w:r>
+              <w:rPr>
+                <w:rFonts w:ascii="Calibri" w:eastAsia="Times New Roman" w:hAnsi="Calibri" w:cs="Times New Roman"/>
+                <w:color w:val="000000"/>
+              </w:rPr>
+              <w:t>Government, Museum</w:t>
+            </w:r>
+          </w:p>
+        </w:tc>
+      </w:tr>
+      <w:tr>
+        <w:trPr>
+          <w:trHeight w:val="300"/>
+        </w:trPr>
+        <w:tc>
+          <w:tcPr>
+            <w:tcW w:w="6880" w:type="dxa"/>
+            <w:tcBorders>
+              <w:top w:val="nil"/>
+              <w:left w:val="nil"/>
+              <w:bottom w:val="nil"/>
+              <w:right w:val="nil"/>
+            </w:tcBorders>
+            <w:shd w:val="clear" w:color="auto" w:fill="auto"/>
+            <w:vAlign w:val="center"/>
+            <w:hideMark/>
+          </w:tcPr>
+          <w:p>
+            <w:pPr>
+              <w:spacing w:after="0" w:line="240" w:lineRule="auto"/>
+              <w:rPr>
+                <w:rFonts w:ascii="Calibri" w:eastAsia="Times New Roman" w:hAnsi="Calibri" w:cs="Times New Roman"/>
+                <w:color w:val="000000"/>
+              </w:rPr>
+            </w:pPr>
+            <w:r>
+              <w:rPr>
+                <w:rFonts w:ascii="Calibri" w:eastAsia="Times New Roman" w:hAnsi="Calibri" w:cs="Times New Roman"/>
+                <w:color w:val="000000"/>
+              </w:rPr>
+              <w:t xml:space="preserve">Government, Convention </w:t>
+            </w:r>
+            <w:proofErr w:type="spellStart"/>
+            <w:r>
+              <w:rPr>
+                <w:rFonts w:ascii="Calibri" w:eastAsia="Times New Roman" w:hAnsi="Calibri" w:cs="Times New Roman"/>
+                <w:color w:val="000000"/>
+              </w:rPr>
+              <w:t>centre</w:t>
+            </w:r>
+            <w:proofErr w:type="spellEnd"/>
+          </w:p>
+        </w:tc>
+      </w:tr>
+      <w:tr>
+        <w:trPr>
+          <w:trHeight w:val="300"/>
+        </w:trPr>
+        <w:tc>
+          <w:tcPr>
+            <w:tcW w:w="6880" w:type="dxa"/>
+            <w:tcBorders>
+              <w:top w:val="nil"/>
+              <w:left w:val="nil"/>
+              <w:bottom w:val="nil"/>
+              <w:right w:val="nil"/>
+            </w:tcBorders>
+            <w:shd w:val="clear" w:color="auto" w:fill="auto"/>
+            <w:vAlign w:val="center"/>
+            <w:hideMark/>
+          </w:tcPr>
+          <w:p>
+            <w:pPr>
+              <w:spacing w:after="0" w:line="240" w:lineRule="auto"/>
+              <w:rPr>
+                <w:rFonts w:ascii="Calibri" w:eastAsia="Times New Roman" w:hAnsi="Calibri" w:cs="Times New Roman"/>
+                <w:color w:val="000000"/>
+              </w:rPr>
+            </w:pPr>
+            <w:r>
+              <w:rPr>
+                <w:rFonts w:ascii="Calibri" w:eastAsia="Times New Roman" w:hAnsi="Calibri" w:cs="Times New Roman"/>
+                <w:color w:val="000000"/>
+              </w:rPr>
+              <w:t>Government, Exhibition hall</w:t>
+            </w:r>
+          </w:p>
+        </w:tc>
+      </w:tr>
+      <w:tr>
+        <w:trPr>
+          <w:trHeight w:val="300"/>
+        </w:trPr>
+        <w:tc>
+          <w:tcPr>
+            <w:tcW w:w="6880" w:type="dxa"/>
+            <w:tcBorders>
+              <w:top w:val="nil"/>
+              <w:left w:val="nil"/>
+              <w:bottom w:val="nil"/>
+              <w:right w:val="nil"/>
+            </w:tcBorders>
+            <w:shd w:val="clear" w:color="auto" w:fill="auto"/>
+            <w:vAlign w:val="center"/>
+            <w:hideMark/>
+          </w:tcPr>
+          <w:p>
+            <w:pPr>
+              <w:spacing w:after="0" w:line="240" w:lineRule="auto"/>
+              <w:rPr>
+                <w:rFonts w:ascii="Calibri" w:eastAsia="Times New Roman" w:hAnsi="Calibri" w:cs="Times New Roman"/>
+                <w:color w:val="000000"/>
+              </w:rPr>
+            </w:pPr>
+            <w:r>
+              <w:rPr>
+                <w:rFonts w:ascii="Calibri" w:eastAsia="Times New Roman" w:hAnsi="Calibri" w:cs="Times New Roman"/>
+                <w:color w:val="000000"/>
+              </w:rPr>
+              <w:t>Government, Library</w:t>
+            </w:r>
+          </w:p>
+        </w:tc>
+      </w:tr>
+      <w:tr>
+        <w:trPr>
+          <w:trHeight w:val="300"/>
+        </w:trPr>
+        <w:tc>
+          <w:tcPr>
+            <w:tcW w:w="6880" w:type="dxa"/>
+            <w:tcBorders>
+              <w:top w:val="nil"/>
+              <w:left w:val="nil"/>
+              <w:bottom w:val="nil"/>
+              <w:right w:val="nil"/>
+            </w:tcBorders>
+            <w:shd w:val="clear" w:color="auto" w:fill="auto"/>
+            <w:vAlign w:val="center"/>
+            <w:hideMark/>
+          </w:tcPr>
+          <w:p>
+            <w:pPr>
+              <w:spacing w:after="0" w:line="240" w:lineRule="auto"/>
+              <w:rPr>
+                <w:rFonts w:ascii="Calibri" w:eastAsia="Times New Roman" w:hAnsi="Calibri" w:cs="Times New Roman"/>
+                <w:color w:val="000000"/>
+              </w:rPr>
+            </w:pPr>
+            <w:r>
+              <w:rPr>
+                <w:rFonts w:ascii="Calibri" w:eastAsia="Times New Roman" w:hAnsi="Calibri" w:cs="Times New Roman"/>
+                <w:color w:val="000000"/>
+              </w:rPr>
+              <w:t>Government, Prison / jail</w:t>
+            </w:r>
+          </w:p>
+        </w:tc>
+      </w:tr>
+      <w:tr>
+        <w:trPr>
+          <w:trHeight w:val="300"/>
+        </w:trPr>
+        <w:tc>
+          <w:tcPr>
+            <w:tcW w:w="6880" w:type="dxa"/>
+            <w:tcBorders>
+              <w:top w:val="single" w:sz="4" w:space="0" w:color="BFBFBF"/>
+              <w:left w:val="nil"/>
+              <w:bottom w:val="single" w:sz="4" w:space="0" w:color="BFBFBF"/>
+              <w:right w:val="nil"/>
+            </w:tcBorders>
+            <w:shd w:val="clear" w:color="000000" w:fill="D9D9D9"/>
+            <w:vAlign w:val="center"/>
+            <w:hideMark/>
+          </w:tcPr>
+          <w:p>
+            <w:pPr>
+              <w:spacing w:after="0" w:line="240" w:lineRule="auto"/>
+              <w:rPr>
+                <w:rFonts w:ascii="Calibri" w:eastAsia="Times New Roman" w:hAnsi="Calibri" w:cs="Times New Roman"/>
+                <w:color w:val="000000"/>
+              </w:rPr>
+            </w:pPr>
+            <w:r>
+              <w:rPr>
+                <w:rFonts w:ascii="Calibri" w:eastAsia="Times New Roman" w:hAnsi="Calibri" w:cs="Times New Roman"/>
+                <w:color w:val="000000"/>
+              </w:rPr>
+              <w:t>Industrial Facilities Model, IFM: Solar panel plant</w:t>
+            </w:r>
+          </w:p>
+        </w:tc>
+      </w:tr>
+      <w:tr>
+        <w:trPr>
+          <w:trHeight w:val="300"/>
+        </w:trPr>
+        <w:tc>
+          <w:tcPr>
+            <w:tcW w:w="6880" w:type="dxa"/>
+            <w:tcBorders>
+              <w:top w:val="nil"/>
+              <w:left w:val="nil"/>
+              <w:bottom w:val="single" w:sz="4" w:space="0" w:color="auto"/>
+              <w:right w:val="nil"/>
+            </w:tcBorders>
+            <w:shd w:val="clear" w:color="000000" w:fill="D9D9D9"/>
+            <w:vAlign w:val="center"/>
+            <w:hideMark/>
+          </w:tcPr>
+          <w:p>
+            <w:pPr>
+              <w:spacing w:after="0" w:line="240" w:lineRule="auto"/>
+              <w:rPr>
+                <w:rFonts w:ascii="Calibri" w:eastAsia="Times New Roman" w:hAnsi="Calibri" w:cs="Times New Roman"/>
+                <w:color w:val="000000"/>
+              </w:rPr>
+            </w:pPr>
+            <w:r>
+              <w:rPr>
+                <w:rFonts w:ascii="Calibri" w:eastAsia="Times New Roman" w:hAnsi="Calibri" w:cs="Times New Roman"/>
+                <w:color w:val="000000"/>
+              </w:rPr>
+              <w:t>Industrial Facilities Model, IFM: Wind plant</w:t>
+            </w:r>
+          </w:p>
+        </w:tc>
+      </w:tr>
+      <w:tr>
+        <w:trPr>
+          <w:trHeight w:val="300"/>
+        </w:trPr>
+        <w:tc>
+          <w:tcPr>
+            <w:tcW w:w="6880" w:type="dxa"/>
+            <w:tcBorders>
+              <w:top w:val="single" w:sz="4" w:space="0" w:color="BFBFBF"/>
+              <w:left w:val="nil"/>
+              <w:bottom w:val="single" w:sz="4" w:space="0" w:color="BFBFBF"/>
+              <w:right w:val="nil"/>
+            </w:tcBorders>
+            <w:shd w:val="clear" w:color="000000" w:fill="E2EFDA"/>
+            <w:vAlign w:val="center"/>
+            <w:hideMark/>
+          </w:tcPr>
+          <w:p>
+            <w:pPr>
+              <w:spacing w:after="0" w:line="240" w:lineRule="auto"/>
+              <w:rPr>
+                <w:rFonts w:ascii="Calibri" w:eastAsia="Times New Roman" w:hAnsi="Calibri" w:cs="Times New Roman"/>
+                <w:color w:val="000000"/>
+              </w:rPr>
+            </w:pPr>
+            <w:r>
+              <w:rPr>
+                <w:rFonts w:ascii="Calibri" w:eastAsia="Times New Roman" w:hAnsi="Calibri" w:cs="Times New Roman"/>
+                <w:color w:val="000000"/>
+              </w:rPr>
+              <w:t>Barge, support vessel, seismic vessel</w:t>
+            </w:r>
+          </w:p>
+        </w:tc>
+      </w:tr>
+      <w:tr>
+        <w:trPr>
+          <w:trHeight w:val="300"/>
+        </w:trPr>
+        <w:tc>
+          <w:tcPr>
+            <w:tcW w:w="6880" w:type="dxa"/>
+            <w:tcBorders>
+              <w:top w:val="nil"/>
+              <w:left w:val="nil"/>
+              <w:bottom w:val="single" w:sz="4" w:space="0" w:color="BFBFBF"/>
+              <w:right w:val="nil"/>
+            </w:tcBorders>
+            <w:shd w:val="clear" w:color="000000" w:fill="E2EFDA"/>
+            <w:vAlign w:val="center"/>
+            <w:hideMark/>
+          </w:tcPr>
+          <w:p>
+            <w:pPr>
+              <w:spacing w:after="0" w:line="240" w:lineRule="auto"/>
+              <w:rPr>
+                <w:rFonts w:ascii="Calibri" w:eastAsia="Times New Roman" w:hAnsi="Calibri" w:cs="Times New Roman"/>
+                <w:color w:val="000000"/>
+              </w:rPr>
+            </w:pPr>
+            <w:r>
+              <w:rPr>
+                <w:rFonts w:ascii="Calibri" w:eastAsia="Times New Roman" w:hAnsi="Calibri" w:cs="Times New Roman"/>
+                <w:color w:val="000000"/>
+              </w:rPr>
+              <w:t>Buoy (single point mooring - SPM, catenary anchor leg mooring - CALM)</w:t>
+            </w:r>
+          </w:p>
+        </w:tc>
+      </w:tr>
+      <w:tr>
+        <w:trPr>
+          <w:trHeight w:val="300"/>
+        </w:trPr>
+        <w:tc>
+          <w:tcPr>
+            <w:tcW w:w="6880" w:type="dxa"/>
+            <w:tcBorders>
+              <w:top w:val="nil"/>
+              <w:left w:val="nil"/>
+              <w:bottom w:val="single" w:sz="4" w:space="0" w:color="BFBFBF"/>
+              <w:right w:val="nil"/>
+            </w:tcBorders>
+            <w:shd w:val="clear" w:color="000000" w:fill="E2EFDA"/>
+            <w:vAlign w:val="center"/>
+            <w:hideMark/>
+          </w:tcPr>
+          <w:p>
+            <w:pPr>
+              <w:spacing w:after="0" w:line="240" w:lineRule="auto"/>
+              <w:rPr>
+                <w:rFonts w:ascii="Calibri" w:eastAsia="Times New Roman" w:hAnsi="Calibri" w:cs="Times New Roman"/>
+                <w:color w:val="000000"/>
+              </w:rPr>
+            </w:pPr>
+            <w:r>
+              <w:rPr>
+                <w:rFonts w:ascii="Calibri" w:eastAsia="Times New Roman" w:hAnsi="Calibri" w:cs="Times New Roman"/>
+                <w:color w:val="000000"/>
+              </w:rPr>
+              <w:t>Crane barge or pipelay vessel</w:t>
+            </w:r>
+          </w:p>
+        </w:tc>
+      </w:tr>
+      <w:tr>
+        <w:trPr>
+          <w:trHeight w:val="300"/>
+        </w:trPr>
+        <w:tc>
+          <w:tcPr>
+            <w:tcW w:w="6880" w:type="dxa"/>
+            <w:tcBorders>
+              <w:top w:val="nil"/>
+              <w:left w:val="nil"/>
+              <w:bottom w:val="single" w:sz="4" w:space="0" w:color="BFBFBF"/>
+              <w:right w:val="nil"/>
+            </w:tcBorders>
+            <w:shd w:val="clear" w:color="000000" w:fill="E2EFDA"/>
+            <w:vAlign w:val="center"/>
+            <w:hideMark/>
+          </w:tcPr>
+          <w:p>
+            <w:pPr>
+              <w:spacing w:after="0" w:line="240" w:lineRule="auto"/>
+              <w:rPr>
+                <w:rFonts w:ascii="Calibri" w:eastAsia="Times New Roman" w:hAnsi="Calibri" w:cs="Times New Roman"/>
+                <w:color w:val="000000"/>
+              </w:rPr>
+            </w:pPr>
+            <w:r>
+              <w:rPr>
+                <w:rFonts w:ascii="Calibri" w:eastAsia="Times New Roman" w:hAnsi="Calibri" w:cs="Times New Roman"/>
+                <w:color w:val="000000"/>
+              </w:rPr>
+              <w:t>Drill ship</w:t>
+            </w:r>
+          </w:p>
+        </w:tc>
+      </w:tr>
+      <w:tr>
+        <w:trPr>
+          <w:trHeight w:val="300"/>
+        </w:trPr>
+        <w:tc>
+          <w:tcPr>
+            <w:tcW w:w="6880" w:type="dxa"/>
+            <w:tcBorders>
+              <w:top w:val="nil"/>
+              <w:left w:val="nil"/>
+              <w:bottom w:val="single" w:sz="4" w:space="0" w:color="BFBFBF"/>
+              <w:right w:val="nil"/>
+            </w:tcBorders>
+            <w:shd w:val="clear" w:color="000000" w:fill="E2EFDA"/>
+            <w:vAlign w:val="center"/>
+            <w:hideMark/>
+          </w:tcPr>
+          <w:p>
+            <w:pPr>
+              <w:spacing w:after="0" w:line="240" w:lineRule="auto"/>
+              <w:rPr>
+                <w:rFonts w:ascii="Calibri" w:eastAsia="Times New Roman" w:hAnsi="Calibri" w:cs="Times New Roman"/>
+                <w:color w:val="000000"/>
+              </w:rPr>
+            </w:pPr>
+            <w:r>
+              <w:rPr>
+                <w:rFonts w:ascii="Calibri" w:eastAsia="Times New Roman" w:hAnsi="Calibri" w:cs="Times New Roman"/>
+                <w:color w:val="000000"/>
+              </w:rPr>
+              <w:t>Floating liquefied natural gas (LNG), gas to liquid (GTL) vessel</w:t>
+            </w:r>
+          </w:p>
+        </w:tc>
+      </w:tr>
+      <w:tr>
+        <w:trPr>
+          <w:trHeight w:val="300"/>
+        </w:trPr>
+        <w:tc>
+          <w:tcPr>
+            <w:tcW w:w="6880" w:type="dxa"/>
+            <w:tcBorders>
+              <w:top w:val="nil"/>
+              <w:left w:val="nil"/>
+              <w:bottom w:val="single" w:sz="4" w:space="0" w:color="BFBFBF"/>
+              <w:right w:val="nil"/>
+            </w:tcBorders>
+            <w:shd w:val="clear" w:color="000000" w:fill="E2EFDA"/>
+            <w:vAlign w:val="center"/>
+            <w:hideMark/>
+          </w:tcPr>
+          <w:p>
+            <w:pPr>
+              <w:spacing w:after="0" w:line="240" w:lineRule="auto"/>
+              <w:rPr>
+                <w:rFonts w:ascii="Calibri" w:eastAsia="Times New Roman" w:hAnsi="Calibri" w:cs="Times New Roman"/>
+                <w:color w:val="000000"/>
+              </w:rPr>
+            </w:pPr>
+            <w:r>
+              <w:rPr>
+                <w:rFonts w:ascii="Calibri" w:eastAsia="Times New Roman" w:hAnsi="Calibri" w:cs="Times New Roman"/>
+                <w:color w:val="000000"/>
+              </w:rPr>
+              <w:t>Floating, production, storage and off-loading vessel (FPSO)</w:t>
+            </w:r>
+          </w:p>
+        </w:tc>
+      </w:tr>
+      <w:tr>
+        <w:trPr>
+          <w:trHeight w:val="300"/>
+        </w:trPr>
+        <w:tc>
+          <w:tcPr>
+            <w:tcW w:w="6880" w:type="dxa"/>
+            <w:tcBorders>
+              <w:top w:val="nil"/>
+              <w:left w:val="nil"/>
+              <w:bottom w:val="single" w:sz="4" w:space="0" w:color="BFBFBF"/>
+              <w:right w:val="nil"/>
+            </w:tcBorders>
+            <w:shd w:val="clear" w:color="000000" w:fill="E2EFDA"/>
+            <w:vAlign w:val="center"/>
+            <w:hideMark/>
+          </w:tcPr>
+          <w:p>
+            <w:pPr>
+              <w:spacing w:after="0" w:line="240" w:lineRule="auto"/>
+              <w:rPr>
+                <w:rFonts w:ascii="Calibri" w:eastAsia="Times New Roman" w:hAnsi="Calibri" w:cs="Times New Roman"/>
+                <w:color w:val="000000"/>
+              </w:rPr>
+            </w:pPr>
+            <w:r>
+              <w:rPr>
+                <w:rFonts w:ascii="Calibri" w:eastAsia="Times New Roman" w:hAnsi="Calibri" w:cs="Times New Roman"/>
+                <w:color w:val="000000"/>
+              </w:rPr>
+              <w:t>Floating, storage and off-loading vessel (FSO)</w:t>
+            </w:r>
+          </w:p>
+        </w:tc>
+      </w:tr>
+      <w:tr>
+        <w:trPr>
+          <w:trHeight w:val="300"/>
+        </w:trPr>
+        <w:tc>
+          <w:tcPr>
+            <w:tcW w:w="6880" w:type="dxa"/>
+            <w:tcBorders>
+              <w:top w:val="nil"/>
+              <w:left w:val="nil"/>
+              <w:bottom w:val="single" w:sz="4" w:space="0" w:color="BFBFBF"/>
+              <w:right w:val="nil"/>
+            </w:tcBorders>
+            <w:shd w:val="clear" w:color="000000" w:fill="E2EFDA"/>
+            <w:vAlign w:val="center"/>
+            <w:hideMark/>
+          </w:tcPr>
+          <w:p>
+            <w:pPr>
+              <w:spacing w:after="0" w:line="240" w:lineRule="auto"/>
+              <w:rPr>
+                <w:rFonts w:ascii="Calibri" w:eastAsia="Times New Roman" w:hAnsi="Calibri" w:cs="Times New Roman"/>
+                <w:color w:val="000000"/>
+              </w:rPr>
+            </w:pPr>
+            <w:r>
+              <w:rPr>
+                <w:rFonts w:ascii="Calibri" w:eastAsia="Times New Roman" w:hAnsi="Calibri" w:cs="Times New Roman"/>
+                <w:color w:val="000000"/>
+              </w:rPr>
+              <w:t>Offshore complex (bridge linked fixed steel structures)</w:t>
+            </w:r>
+          </w:p>
+        </w:tc>
+      </w:tr>
+      <w:tr>
+        <w:trPr>
+          <w:trHeight w:val="300"/>
+        </w:trPr>
+        <w:tc>
+          <w:tcPr>
+            <w:tcW w:w="6880" w:type="dxa"/>
+            <w:tcBorders>
+              <w:top w:val="nil"/>
+              <w:left w:val="nil"/>
+              <w:bottom w:val="single" w:sz="4" w:space="0" w:color="BFBFBF"/>
+              <w:right w:val="nil"/>
+            </w:tcBorders>
+            <w:shd w:val="clear" w:color="000000" w:fill="E2EFDA"/>
+            <w:vAlign w:val="center"/>
+            <w:hideMark/>
+          </w:tcPr>
+          <w:p>
+            <w:pPr>
+              <w:spacing w:after="0" w:line="240" w:lineRule="auto"/>
+              <w:rPr>
+                <w:rFonts w:ascii="Calibri" w:eastAsia="Times New Roman" w:hAnsi="Calibri" w:cs="Times New Roman"/>
+                <w:color w:val="000000"/>
+              </w:rPr>
+            </w:pPr>
+            <w:r>
+              <w:rPr>
+                <w:rFonts w:ascii="Calibri" w:eastAsia="Times New Roman" w:hAnsi="Calibri" w:cs="Times New Roman"/>
+                <w:color w:val="000000"/>
+              </w:rPr>
+              <w:t xml:space="preserve">Offshore concrete </w:t>
+            </w:r>
+            <w:proofErr w:type="gramStart"/>
+            <w:r>
+              <w:rPr>
+                <w:rFonts w:ascii="Calibri" w:eastAsia="Times New Roman" w:hAnsi="Calibri" w:cs="Times New Roman"/>
+                <w:color w:val="000000"/>
+              </w:rPr>
+              <w:t>gravity based</w:t>
+            </w:r>
+            <w:proofErr w:type="gramEnd"/>
+            <w:r>
+              <w:rPr>
+                <w:rFonts w:ascii="Calibri" w:eastAsia="Times New Roman" w:hAnsi="Calibri" w:cs="Times New Roman"/>
+                <w:color w:val="000000"/>
+              </w:rPr>
+              <w:t xml:space="preserve"> structure</w:t>
+            </w:r>
+          </w:p>
+        </w:tc>
+      </w:tr>
+      <w:tr>
+        <w:trPr>
+          <w:trHeight w:val="300"/>
+        </w:trPr>
+        <w:tc>
+          <w:tcPr>
+            <w:tcW w:w="6880" w:type="dxa"/>
+            <w:tcBorders>
+              <w:top w:val="nil"/>
+              <w:left w:val="nil"/>
+              <w:bottom w:val="single" w:sz="4" w:space="0" w:color="BFBFBF"/>
+              <w:right w:val="nil"/>
+            </w:tcBorders>
+            <w:shd w:val="clear" w:color="000000" w:fill="E2EFDA"/>
+            <w:vAlign w:val="center"/>
+            <w:hideMark/>
+          </w:tcPr>
+          <w:p>
+            <w:pPr>
+              <w:spacing w:after="0" w:line="240" w:lineRule="auto"/>
+              <w:rPr>
+                <w:rFonts w:ascii="Calibri" w:eastAsia="Times New Roman" w:hAnsi="Calibri" w:cs="Times New Roman"/>
+                <w:color w:val="000000"/>
+              </w:rPr>
+            </w:pPr>
+            <w:r>
+              <w:rPr>
+                <w:rFonts w:ascii="Calibri" w:eastAsia="Times New Roman" w:hAnsi="Calibri" w:cs="Times New Roman"/>
+                <w:color w:val="000000"/>
+              </w:rPr>
+              <w:t>Offshore fixed steel structure</w:t>
+            </w:r>
+          </w:p>
+        </w:tc>
+      </w:tr>
+      <w:tr>
+        <w:trPr>
+          <w:trHeight w:val="300"/>
+        </w:trPr>
+        <w:tc>
+          <w:tcPr>
+            <w:tcW w:w="6880" w:type="dxa"/>
+            <w:tcBorders>
+              <w:top w:val="nil"/>
+              <w:left w:val="nil"/>
+              <w:bottom w:val="single" w:sz="4" w:space="0" w:color="BFBFBF"/>
+              <w:right w:val="nil"/>
+            </w:tcBorders>
+            <w:shd w:val="clear" w:color="000000" w:fill="E2EFDA"/>
+            <w:vAlign w:val="center"/>
+            <w:hideMark/>
+          </w:tcPr>
+          <w:p>
+            <w:pPr>
+              <w:spacing w:after="0" w:line="240" w:lineRule="auto"/>
+              <w:rPr>
+                <w:rFonts w:ascii="Calibri" w:eastAsia="Times New Roman" w:hAnsi="Calibri" w:cs="Times New Roman"/>
+                <w:color w:val="000000"/>
+              </w:rPr>
+            </w:pPr>
+            <w:r>
+              <w:rPr>
+                <w:rFonts w:ascii="Calibri" w:eastAsia="Times New Roman" w:hAnsi="Calibri" w:cs="Times New Roman"/>
+                <w:color w:val="000000"/>
+              </w:rPr>
+              <w:t>Other floating production systems</w:t>
+            </w:r>
+          </w:p>
+        </w:tc>
+      </w:tr>
+      <w:tr>
+        <w:trPr>
+          <w:trHeight w:val="300"/>
+        </w:trPr>
+        <w:tc>
+          <w:tcPr>
+            <w:tcW w:w="6880" w:type="dxa"/>
+            <w:tcBorders>
+              <w:top w:val="nil"/>
+              <w:left w:val="nil"/>
+              <w:bottom w:val="single" w:sz="4" w:space="0" w:color="BFBFBF"/>
+              <w:right w:val="nil"/>
+            </w:tcBorders>
+            <w:shd w:val="clear" w:color="000000" w:fill="E2EFDA"/>
+            <w:vAlign w:val="center"/>
+            <w:hideMark/>
+          </w:tcPr>
+          <w:p>
+            <w:pPr>
+              <w:spacing w:after="0" w:line="240" w:lineRule="auto"/>
+              <w:rPr>
+                <w:rFonts w:ascii="Calibri" w:eastAsia="Times New Roman" w:hAnsi="Calibri" w:cs="Times New Roman"/>
+                <w:color w:val="000000"/>
+              </w:rPr>
+            </w:pPr>
+            <w:proofErr w:type="spellStart"/>
+            <w:r>
+              <w:rPr>
+                <w:rFonts w:ascii="Calibri" w:eastAsia="Times New Roman" w:hAnsi="Calibri" w:cs="Times New Roman"/>
+                <w:color w:val="000000"/>
+              </w:rPr>
+              <w:t>Self elevating</w:t>
+            </w:r>
+            <w:proofErr w:type="spellEnd"/>
+            <w:r>
+              <w:rPr>
+                <w:rFonts w:ascii="Calibri" w:eastAsia="Times New Roman" w:hAnsi="Calibri" w:cs="Times New Roman"/>
+                <w:color w:val="000000"/>
+              </w:rPr>
+              <w:t xml:space="preserve"> jack-up with independent legs</w:t>
+            </w:r>
+          </w:p>
+        </w:tc>
+      </w:tr>
+      <w:tr>
+        <w:trPr>
+          <w:trHeight w:val="300"/>
+        </w:trPr>
+        <w:tc>
+          <w:tcPr>
+            <w:tcW w:w="6880" w:type="dxa"/>
+            <w:tcBorders>
+              <w:top w:val="nil"/>
+              <w:left w:val="nil"/>
+              <w:bottom w:val="single" w:sz="4" w:space="0" w:color="BFBFBF"/>
+              <w:right w:val="nil"/>
+            </w:tcBorders>
+            <w:shd w:val="clear" w:color="000000" w:fill="E2EFDA"/>
+            <w:vAlign w:val="center"/>
+            <w:hideMark/>
+          </w:tcPr>
+          <w:p>
+            <w:pPr>
+              <w:spacing w:after="0" w:line="240" w:lineRule="auto"/>
+              <w:rPr>
+                <w:rFonts w:ascii="Calibri" w:eastAsia="Times New Roman" w:hAnsi="Calibri" w:cs="Times New Roman"/>
+                <w:color w:val="000000"/>
+              </w:rPr>
+            </w:pPr>
+            <w:proofErr w:type="spellStart"/>
+            <w:r>
+              <w:rPr>
+                <w:rFonts w:ascii="Calibri" w:eastAsia="Times New Roman" w:hAnsi="Calibri" w:cs="Times New Roman"/>
+                <w:color w:val="000000"/>
+              </w:rPr>
+              <w:lastRenderedPageBreak/>
+              <w:t>Self elevating</w:t>
+            </w:r>
+            <w:proofErr w:type="spellEnd"/>
+            <w:r>
+              <w:rPr>
+                <w:rFonts w:ascii="Calibri" w:eastAsia="Times New Roman" w:hAnsi="Calibri" w:cs="Times New Roman"/>
+                <w:color w:val="000000"/>
+              </w:rPr>
+              <w:t xml:space="preserve"> jack-up with mat base</w:t>
+            </w:r>
+          </w:p>
+        </w:tc>
+      </w:tr>
+      <w:tr>
+        <w:trPr>
+          <w:trHeight w:val="300"/>
+        </w:trPr>
+        <w:tc>
+          <w:tcPr>
+            <w:tcW w:w="6880" w:type="dxa"/>
+            <w:tcBorders>
+              <w:top w:val="nil"/>
+              <w:left w:val="nil"/>
+              <w:bottom w:val="single" w:sz="4" w:space="0" w:color="BFBFBF"/>
+              <w:right w:val="nil"/>
+            </w:tcBorders>
+            <w:shd w:val="clear" w:color="000000" w:fill="E2EFDA"/>
+            <w:vAlign w:val="center"/>
+            <w:hideMark/>
+          </w:tcPr>
+          <w:p>
+            <w:pPr>
+              <w:spacing w:after="0" w:line="240" w:lineRule="auto"/>
+              <w:rPr>
+                <w:rFonts w:ascii="Calibri" w:eastAsia="Times New Roman" w:hAnsi="Calibri" w:cs="Times New Roman"/>
+                <w:color w:val="000000"/>
+              </w:rPr>
+            </w:pPr>
+            <w:proofErr w:type="spellStart"/>
+            <w:r>
+              <w:rPr>
+                <w:rFonts w:ascii="Calibri" w:eastAsia="Times New Roman" w:hAnsi="Calibri" w:cs="Times New Roman"/>
+                <w:color w:val="000000"/>
+              </w:rPr>
+              <w:t>Semi submersible</w:t>
+            </w:r>
+            <w:proofErr w:type="spellEnd"/>
+            <w:r>
+              <w:rPr>
+                <w:rFonts w:ascii="Calibri" w:eastAsia="Times New Roman" w:hAnsi="Calibri" w:cs="Times New Roman"/>
+                <w:color w:val="000000"/>
+              </w:rPr>
+              <w:t xml:space="preserve"> drilling rig</w:t>
+            </w:r>
+          </w:p>
+        </w:tc>
+      </w:tr>
+      <w:tr>
+        <w:trPr>
+          <w:trHeight w:val="300"/>
+        </w:trPr>
+        <w:tc>
+          <w:tcPr>
+            <w:tcW w:w="6880" w:type="dxa"/>
+            <w:tcBorders>
+              <w:top w:val="nil"/>
+              <w:left w:val="nil"/>
+              <w:bottom w:val="single" w:sz="4" w:space="0" w:color="BFBFBF"/>
+              <w:right w:val="nil"/>
+            </w:tcBorders>
+            <w:shd w:val="clear" w:color="000000" w:fill="E2EFDA"/>
+            <w:vAlign w:val="center"/>
+            <w:hideMark/>
+          </w:tcPr>
+          <w:p>
+            <w:pPr>
+              <w:spacing w:after="0" w:line="240" w:lineRule="auto"/>
+              <w:rPr>
+                <w:rFonts w:ascii="Calibri" w:eastAsia="Times New Roman" w:hAnsi="Calibri" w:cs="Times New Roman"/>
+                <w:color w:val="000000"/>
+              </w:rPr>
+            </w:pPr>
+            <w:proofErr w:type="spellStart"/>
+            <w:r>
+              <w:rPr>
+                <w:rFonts w:ascii="Calibri" w:eastAsia="Times New Roman" w:hAnsi="Calibri" w:cs="Times New Roman"/>
+                <w:color w:val="000000"/>
+              </w:rPr>
+              <w:t>Semi submersible</w:t>
+            </w:r>
+            <w:proofErr w:type="spellEnd"/>
+            <w:r>
+              <w:rPr>
+                <w:rFonts w:ascii="Calibri" w:eastAsia="Times New Roman" w:hAnsi="Calibri" w:cs="Times New Roman"/>
+                <w:color w:val="000000"/>
+              </w:rPr>
+              <w:t xml:space="preserve"> production platform</w:t>
+            </w:r>
+          </w:p>
+        </w:tc>
+      </w:tr>
+      <w:tr>
+        <w:trPr>
+          <w:trHeight w:val="300"/>
+        </w:trPr>
+        <w:tc>
+          <w:tcPr>
+            <w:tcW w:w="6880" w:type="dxa"/>
+            <w:tcBorders>
+              <w:top w:val="nil"/>
+              <w:left w:val="nil"/>
+              <w:bottom w:val="single" w:sz="4" w:space="0" w:color="BFBFBF"/>
+              <w:right w:val="nil"/>
+            </w:tcBorders>
+            <w:shd w:val="clear" w:color="000000" w:fill="E2EFDA"/>
+            <w:vAlign w:val="center"/>
+            <w:hideMark/>
+          </w:tcPr>
+          <w:p>
+            <w:pPr>
+              <w:spacing w:after="0" w:line="240" w:lineRule="auto"/>
+              <w:rPr>
+                <w:rFonts w:ascii="Calibri" w:eastAsia="Times New Roman" w:hAnsi="Calibri" w:cs="Times New Roman"/>
+                <w:color w:val="000000"/>
+              </w:rPr>
+            </w:pPr>
+            <w:r>
+              <w:rPr>
+                <w:rFonts w:ascii="Calibri" w:eastAsia="Times New Roman" w:hAnsi="Calibri" w:cs="Times New Roman"/>
+                <w:color w:val="000000"/>
+              </w:rPr>
+              <w:t>Spar or tension leg platform</w:t>
+            </w:r>
+          </w:p>
+        </w:tc>
+      </w:tr>
+      <w:tr>
+        <w:trPr>
+          <w:trHeight w:val="300"/>
+        </w:trPr>
+        <w:tc>
+          <w:tcPr>
+            <w:tcW w:w="6880" w:type="dxa"/>
+            <w:tcBorders>
+              <w:top w:val="nil"/>
+              <w:left w:val="nil"/>
+              <w:bottom w:val="single" w:sz="4" w:space="0" w:color="BFBFBF"/>
+              <w:right w:val="nil"/>
+            </w:tcBorders>
+            <w:shd w:val="clear" w:color="000000" w:fill="E2EFDA"/>
+            <w:vAlign w:val="center"/>
+            <w:hideMark/>
+          </w:tcPr>
+          <w:p>
+            <w:pPr>
+              <w:spacing w:after="0" w:line="240" w:lineRule="auto"/>
+              <w:rPr>
+                <w:rFonts w:ascii="Calibri" w:eastAsia="Times New Roman" w:hAnsi="Calibri" w:cs="Times New Roman"/>
+                <w:color w:val="000000"/>
+              </w:rPr>
+            </w:pPr>
+            <w:r>
+              <w:rPr>
+                <w:rFonts w:ascii="Calibri" w:eastAsia="Times New Roman" w:hAnsi="Calibri" w:cs="Times New Roman"/>
+                <w:color w:val="000000"/>
+              </w:rPr>
+              <w:t>Subsea equipment: deep (&gt; 200m and &lt;= 1500m)</w:t>
+            </w:r>
+          </w:p>
+        </w:tc>
+      </w:tr>
+      <w:tr>
+        <w:trPr>
+          <w:trHeight w:val="300"/>
+        </w:trPr>
+        <w:tc>
+          <w:tcPr>
+            <w:tcW w:w="6880" w:type="dxa"/>
+            <w:tcBorders>
+              <w:top w:val="nil"/>
+              <w:left w:val="nil"/>
+              <w:bottom w:val="single" w:sz="4" w:space="0" w:color="BFBFBF"/>
+              <w:right w:val="nil"/>
+            </w:tcBorders>
+            <w:shd w:val="clear" w:color="000000" w:fill="E2EFDA"/>
+            <w:vAlign w:val="center"/>
+            <w:hideMark/>
+          </w:tcPr>
+          <w:p>
+            <w:pPr>
+              <w:spacing w:after="0" w:line="240" w:lineRule="auto"/>
+              <w:rPr>
+                <w:rFonts w:ascii="Calibri" w:eastAsia="Times New Roman" w:hAnsi="Calibri" w:cs="Times New Roman"/>
+                <w:color w:val="000000"/>
+              </w:rPr>
+            </w:pPr>
+            <w:r>
+              <w:rPr>
+                <w:rFonts w:ascii="Calibri" w:eastAsia="Times New Roman" w:hAnsi="Calibri" w:cs="Times New Roman"/>
+                <w:color w:val="000000"/>
+              </w:rPr>
+              <w:t>Subsea equipment: shallow (&lt; 200 m)</w:t>
+            </w:r>
+          </w:p>
+        </w:tc>
+      </w:tr>
+      <w:tr>
+        <w:trPr>
+          <w:trHeight w:val="300"/>
+        </w:trPr>
+        <w:tc>
+          <w:tcPr>
+            <w:tcW w:w="6880" w:type="dxa"/>
+            <w:tcBorders>
+              <w:top w:val="nil"/>
+              <w:left w:val="nil"/>
+              <w:bottom w:val="single" w:sz="4" w:space="0" w:color="BFBFBF"/>
+              <w:right w:val="nil"/>
+            </w:tcBorders>
+            <w:shd w:val="clear" w:color="000000" w:fill="E2EFDA"/>
+            <w:vAlign w:val="center"/>
+            <w:hideMark/>
+          </w:tcPr>
+          <w:p>
+            <w:pPr>
+              <w:spacing w:after="0" w:line="240" w:lineRule="auto"/>
+              <w:rPr>
+                <w:rFonts w:ascii="Calibri" w:eastAsia="Times New Roman" w:hAnsi="Calibri" w:cs="Times New Roman"/>
+                <w:color w:val="000000"/>
+              </w:rPr>
+            </w:pPr>
+            <w:r>
+              <w:rPr>
+                <w:rFonts w:ascii="Calibri" w:eastAsia="Times New Roman" w:hAnsi="Calibri" w:cs="Times New Roman"/>
+                <w:color w:val="000000"/>
+              </w:rPr>
+              <w:t xml:space="preserve">Subsea equipment: </w:t>
+            </w:r>
+            <w:proofErr w:type="spellStart"/>
+            <w:r>
+              <w:rPr>
+                <w:rFonts w:ascii="Calibri" w:eastAsia="Times New Roman" w:hAnsi="Calibri" w:cs="Times New Roman"/>
+                <w:color w:val="000000"/>
+              </w:rPr>
+              <w:t>ultra deep</w:t>
+            </w:r>
+            <w:proofErr w:type="spellEnd"/>
+            <w:r>
+              <w:rPr>
+                <w:rFonts w:ascii="Calibri" w:eastAsia="Times New Roman" w:hAnsi="Calibri" w:cs="Times New Roman"/>
+                <w:color w:val="000000"/>
+              </w:rPr>
+              <w:t xml:space="preserve"> </w:t>
+            </w:r>
+            <w:proofErr w:type="gramStart"/>
+            <w:r>
+              <w:rPr>
+                <w:rFonts w:ascii="Calibri" w:eastAsia="Times New Roman" w:hAnsi="Calibri" w:cs="Times New Roman"/>
+                <w:color w:val="000000"/>
+              </w:rPr>
+              <w:t>( &gt;</w:t>
+            </w:r>
+            <w:proofErr w:type="gramEnd"/>
+            <w:r>
+              <w:rPr>
+                <w:rFonts w:ascii="Calibri" w:eastAsia="Times New Roman" w:hAnsi="Calibri" w:cs="Times New Roman"/>
+                <w:color w:val="000000"/>
+              </w:rPr>
+              <w:t xml:space="preserve"> 1500m)</w:t>
+            </w:r>
+          </w:p>
+        </w:tc>
+      </w:tr>
+      <w:tr>
+        <w:trPr>
+          <w:trHeight w:val="300"/>
+        </w:trPr>
+        <w:tc>
+          <w:tcPr>
+            <w:tcW w:w="6880" w:type="dxa"/>
+            <w:tcBorders>
+              <w:top w:val="nil"/>
+              <w:left w:val="nil"/>
+              <w:bottom w:val="single" w:sz="4" w:space="0" w:color="BFBFBF"/>
+              <w:right w:val="nil"/>
+            </w:tcBorders>
+            <w:shd w:val="clear" w:color="000000" w:fill="E2EFDA"/>
+            <w:vAlign w:val="center"/>
+            <w:hideMark/>
+          </w:tcPr>
+          <w:p>
+            <w:pPr>
+              <w:spacing w:after="0" w:line="240" w:lineRule="auto"/>
+              <w:rPr>
+                <w:rFonts w:ascii="Calibri" w:eastAsia="Times New Roman" w:hAnsi="Calibri" w:cs="Times New Roman"/>
+                <w:color w:val="000000"/>
+              </w:rPr>
+            </w:pPr>
+            <w:r>
+              <w:rPr>
+                <w:rFonts w:ascii="Calibri" w:eastAsia="Times New Roman" w:hAnsi="Calibri" w:cs="Times New Roman"/>
+                <w:color w:val="000000"/>
+              </w:rPr>
+              <w:t>Offshore pipeline: deep (&gt; 200m and &lt;= 1500m)</w:t>
+            </w:r>
+          </w:p>
+        </w:tc>
+      </w:tr>
+      <w:tr>
+        <w:trPr>
+          <w:trHeight w:val="300"/>
+        </w:trPr>
+        <w:tc>
+          <w:tcPr>
+            <w:tcW w:w="6880" w:type="dxa"/>
+            <w:tcBorders>
+              <w:top w:val="nil"/>
+              <w:left w:val="nil"/>
+              <w:bottom w:val="single" w:sz="4" w:space="0" w:color="BFBFBF"/>
+              <w:right w:val="nil"/>
+            </w:tcBorders>
+            <w:shd w:val="clear" w:color="000000" w:fill="E2EFDA"/>
+            <w:vAlign w:val="center"/>
+            <w:hideMark/>
+          </w:tcPr>
+          <w:p>
+            <w:pPr>
+              <w:spacing w:after="0" w:line="240" w:lineRule="auto"/>
+              <w:rPr>
+                <w:rFonts w:ascii="Calibri" w:eastAsia="Times New Roman" w:hAnsi="Calibri" w:cs="Times New Roman"/>
+                <w:color w:val="000000"/>
+              </w:rPr>
+            </w:pPr>
+            <w:r>
+              <w:rPr>
+                <w:rFonts w:ascii="Calibri" w:eastAsia="Times New Roman" w:hAnsi="Calibri" w:cs="Times New Roman"/>
+                <w:color w:val="000000"/>
+              </w:rPr>
+              <w:t>Offshore pipeline: shallow (&lt;= 200m)</w:t>
+            </w:r>
+          </w:p>
+        </w:tc>
+      </w:tr>
+      <w:tr>
+        <w:trPr>
+          <w:trHeight w:val="300"/>
+        </w:trPr>
+        <w:tc>
+          <w:tcPr>
+            <w:tcW w:w="6880" w:type="dxa"/>
+            <w:tcBorders>
+              <w:top w:val="nil"/>
+              <w:left w:val="nil"/>
+              <w:bottom w:val="single" w:sz="4" w:space="0" w:color="auto"/>
+              <w:right w:val="nil"/>
+            </w:tcBorders>
+            <w:shd w:val="clear" w:color="000000" w:fill="E2EFDA"/>
+            <w:vAlign w:val="center"/>
+            <w:hideMark/>
+          </w:tcPr>
+          <w:p>
+            <w:pPr>
+              <w:spacing w:after="0" w:line="240" w:lineRule="auto"/>
+              <w:rPr>
+                <w:rFonts w:ascii="Calibri" w:eastAsia="Times New Roman" w:hAnsi="Calibri" w:cs="Times New Roman"/>
+                <w:color w:val="000000"/>
+              </w:rPr>
+            </w:pPr>
+            <w:r>
+              <w:rPr>
+                <w:rFonts w:ascii="Calibri" w:eastAsia="Times New Roman" w:hAnsi="Calibri" w:cs="Times New Roman"/>
+                <w:color w:val="000000"/>
+              </w:rPr>
+              <w:t xml:space="preserve">Offshore pipeline: </w:t>
+            </w:r>
+            <w:proofErr w:type="spellStart"/>
+            <w:r>
+              <w:rPr>
+                <w:rFonts w:ascii="Calibri" w:eastAsia="Times New Roman" w:hAnsi="Calibri" w:cs="Times New Roman"/>
+                <w:color w:val="000000"/>
+              </w:rPr>
+              <w:t>ultra deep</w:t>
+            </w:r>
+            <w:proofErr w:type="spellEnd"/>
+            <w:r>
+              <w:rPr>
+                <w:rFonts w:ascii="Calibri" w:eastAsia="Times New Roman" w:hAnsi="Calibri" w:cs="Times New Roman"/>
+                <w:color w:val="000000"/>
+              </w:rPr>
+              <w:t xml:space="preserve"> </w:t>
+            </w:r>
+            <w:proofErr w:type="gramStart"/>
+            <w:r>
+              <w:rPr>
+                <w:rFonts w:ascii="Calibri" w:eastAsia="Times New Roman" w:hAnsi="Calibri" w:cs="Times New Roman"/>
+                <w:color w:val="000000"/>
+              </w:rPr>
+              <w:t>( &gt;</w:t>
+            </w:r>
+            <w:proofErr w:type="gramEnd"/>
+            <w:r>
+              <w:rPr>
+                <w:rFonts w:ascii="Calibri" w:eastAsia="Times New Roman" w:hAnsi="Calibri" w:cs="Times New Roman"/>
+                <w:color w:val="000000"/>
+              </w:rPr>
+              <w:t xml:space="preserve"> 1500m)</w:t>
+            </w:r>
+          </w:p>
+        </w:tc>
+      </w:tr>
+    </w:tbl>
+    <w:p>
+      <w:pPr>
+        <w:pStyle w:val="ListParagraph"/>
+      </w:pPr>
+    </w:p>
+    <w:p>
+      <w:pPr>
+        <w:pStyle w:val="ListParagraph"/>
+      </w:pPr>
+    </w:p>
+    <w:p/>
     <w:sectPr>
-      <w:pgSz w:w="15840" w:h="12240" w:orient="landscape"/>
+      <w:pgSz w:w="12240" w:h="15840"/>
       <w:pgMar w:top="1440" w:right="1440" w:bottom="1440" w:left="1440" w:header="720" w:footer="720" w:gutter="0"/>
       <w:cols w:space="720"/>
       <w:docGrid w:linePitch="360"/>
@@ -6812,6 +8700,7 @@
   <w:style w:type="character" w:default="1" w:styleId="DefaultParagraphFont">
     <w:name w:val="Default Paragraph Font"/>
     <w:uiPriority w:val="1"/>
+    <w:semiHidden/>
     <w:unhideWhenUsed/>
   </w:style>
   <w:style w:type="table" w:default="1" w:styleId="TableNormal">
@@ -7226,7 +9115,7 @@
 </file>
 
 <file path=customXml/itemProps1.xml><?xml version="1.0" encoding="utf-8"?>
-<ds:datastoreItem xmlns:ds="http://schemas.openxmlformats.org/officeDocument/2006/customXml" ds:itemID="{3C0A39CE-9B09-4559-82A0-C1E3E9809EF3}">
+<ds:datastoreItem xmlns:ds="http://schemas.openxmlformats.org/officeDocument/2006/customXml" ds:itemID="{A013C42C-52C8-45E3-9F0E-9060D30A85D4}">
   <ds:schemaRefs>
     <ds:schemaRef ds:uri="http://schemas.openxmlformats.org/officeDocument/2006/bibliography"/>
   </ds:schemaRefs>

</xml_diff>